<commit_message>
Updated Wireless Communication Document
</commit_message>
<xml_diff>
--- a/06 - Misc Documentation/Wireless_Communication.docx
+++ b/06 - Misc Documentation/Wireless_Communication.docx
@@ -95,7 +95,7 @@
           <w:r>
             <w:fldChar w:fldCharType="separate"/>
           </w:r>
-          <w:hyperlink w:anchor="_Toc84369190" w:history="1">
+          <w:hyperlink w:anchor="_Toc87011280" w:history="1">
             <w:r>
               <w:rPr>
                 <w:rStyle w:val="Hyperlink"/>
@@ -118,7 +118,7 @@
               <w:rPr>
                 <w:webHidden/>
               </w:rPr>
-              <w:instrText xml:space="preserve"> PAGEREF _Toc84369190 \h </w:instrText>
+              <w:instrText xml:space="preserve"> PAGEREF _Toc87011280 \h </w:instrText>
             </w:r>
             <w:r>
               <w:rPr>
@@ -155,7 +155,7 @@
               <w:szCs w:val="22"/>
             </w:rPr>
           </w:pPr>
-          <w:hyperlink w:anchor="_Toc84369191" w:history="1">
+          <w:hyperlink w:anchor="_Toc87011281" w:history="1">
             <w:r>
               <w:rPr>
                 <w:rStyle w:val="Hyperlink"/>
@@ -178,7 +178,7 @@
               <w:rPr>
                 <w:webHidden/>
               </w:rPr>
-              <w:instrText xml:space="preserve"> PAGEREF _Toc84369191 \h </w:instrText>
+              <w:instrText xml:space="preserve"> PAGEREF _Toc87011281 \h </w:instrText>
             </w:r>
             <w:r>
               <w:rPr>
@@ -216,7 +216,7 @@
               <w:szCs w:val="22"/>
             </w:rPr>
           </w:pPr>
-          <w:hyperlink w:anchor="_Toc84369192" w:history="1">
+          <w:hyperlink w:anchor="_Toc87011282" w:history="1">
             <w:r>
               <w:rPr>
                 <w:rStyle w:val="Hyperlink"/>
@@ -239,7 +239,7 @@
               <w:rPr>
                 <w:webHidden/>
               </w:rPr>
-              <w:instrText xml:space="preserve"> PAGEREF _Toc84369192 \h </w:instrText>
+              <w:instrText xml:space="preserve"> PAGEREF _Toc87011282 \h </w:instrText>
             </w:r>
             <w:r>
               <w:rPr>
@@ -276,7 +276,7 @@
               <w:szCs w:val="22"/>
             </w:rPr>
           </w:pPr>
-          <w:hyperlink w:anchor="_Toc84369193" w:history="1">
+          <w:hyperlink w:anchor="_Toc87011283" w:history="1">
             <w:r>
               <w:rPr>
                 <w:rStyle w:val="Hyperlink"/>
@@ -299,7 +299,7 @@
               <w:rPr>
                 <w:webHidden/>
               </w:rPr>
-              <w:instrText xml:space="preserve"> PAGEREF _Toc84369193 \h </w:instrText>
+              <w:instrText xml:space="preserve"> PAGEREF _Toc87011283 \h </w:instrText>
             </w:r>
             <w:r>
               <w:rPr>
@@ -336,7 +336,7 @@
               <w:szCs w:val="22"/>
             </w:rPr>
           </w:pPr>
-          <w:hyperlink w:anchor="_Toc84369194" w:history="1">
+          <w:hyperlink w:anchor="_Toc87011284" w:history="1">
             <w:r>
               <w:rPr>
                 <w:rStyle w:val="Hyperlink"/>
@@ -359,7 +359,7 @@
               <w:rPr>
                 <w:webHidden/>
               </w:rPr>
-              <w:instrText xml:space="preserve"> PAGEREF _Toc84369194 \h </w:instrText>
+              <w:instrText xml:space="preserve"> PAGEREF _Toc87011284 \h </w:instrText>
             </w:r>
             <w:r>
               <w:rPr>
@@ -396,7 +396,7 @@
               <w:szCs w:val="22"/>
             </w:rPr>
           </w:pPr>
-          <w:hyperlink w:anchor="_Toc84369195" w:history="1">
+          <w:hyperlink w:anchor="_Toc87011285" w:history="1">
             <w:r>
               <w:rPr>
                 <w:rStyle w:val="Hyperlink"/>
@@ -419,7 +419,7 @@
               <w:rPr>
                 <w:webHidden/>
               </w:rPr>
-              <w:instrText xml:space="preserve"> PAGEREF _Toc84369195 \h </w:instrText>
+              <w:instrText xml:space="preserve"> PAGEREF _Toc87011285 \h </w:instrText>
             </w:r>
             <w:r>
               <w:rPr>
@@ -456,7 +456,7 @@
               <w:szCs w:val="22"/>
             </w:rPr>
           </w:pPr>
-          <w:hyperlink w:anchor="_Toc84369196" w:history="1">
+          <w:hyperlink w:anchor="_Toc87011286" w:history="1">
             <w:r>
               <w:rPr>
                 <w:rStyle w:val="Hyperlink"/>
@@ -479,7 +479,7 @@
               <w:rPr>
                 <w:webHidden/>
               </w:rPr>
-              <w:instrText xml:space="preserve"> PAGEREF _Toc84369196 \h </w:instrText>
+              <w:instrText xml:space="preserve"> PAGEREF _Toc87011286 \h </w:instrText>
             </w:r>
             <w:r>
               <w:rPr>
@@ -516,7 +516,7 @@
               <w:szCs w:val="22"/>
             </w:rPr>
           </w:pPr>
-          <w:hyperlink w:anchor="_Toc84369197" w:history="1">
+          <w:hyperlink w:anchor="_Toc87011287" w:history="1">
             <w:r>
               <w:rPr>
                 <w:rStyle w:val="Hyperlink"/>
@@ -539,7 +539,7 @@
               <w:rPr>
                 <w:webHidden/>
               </w:rPr>
-              <w:instrText xml:space="preserve"> PAGEREF _Toc84369197 \h </w:instrText>
+              <w:instrText xml:space="preserve"> PAGEREF _Toc87011287 \h </w:instrText>
             </w:r>
             <w:r>
               <w:rPr>
@@ -576,7 +576,7 @@
               <w:szCs w:val="22"/>
             </w:rPr>
           </w:pPr>
-          <w:hyperlink w:anchor="_Toc84369198" w:history="1">
+          <w:hyperlink w:anchor="_Toc87011288" w:history="1">
             <w:r>
               <w:rPr>
                 <w:rStyle w:val="Hyperlink"/>
@@ -599,7 +599,7 @@
               <w:rPr>
                 <w:webHidden/>
               </w:rPr>
-              <w:instrText xml:space="preserve"> PAGEREF _Toc84369198 \h </w:instrText>
+              <w:instrText xml:space="preserve"> PAGEREF _Toc87011288 \h </w:instrText>
             </w:r>
             <w:r>
               <w:rPr>
@@ -636,7 +636,7 @@
               <w:szCs w:val="22"/>
             </w:rPr>
           </w:pPr>
-          <w:hyperlink w:anchor="_Toc84369199" w:history="1">
+          <w:hyperlink w:anchor="_Toc87011289" w:history="1">
             <w:r>
               <w:rPr>
                 <w:rStyle w:val="Hyperlink"/>
@@ -659,7 +659,127 @@
               <w:rPr>
                 <w:webHidden/>
               </w:rPr>
-              <w:instrText xml:space="preserve"> PAGEREF _Toc84369199 \h </w:instrText>
+              <w:instrText xml:space="preserve"> PAGEREF _Toc87011289 \h </w:instrText>
+            </w:r>
+            <w:r>
+              <w:rPr>
+                <w:webHidden/>
+              </w:rPr>
+            </w:r>
+            <w:r>
+              <w:rPr>
+                <w:webHidden/>
+              </w:rPr>
+              <w:fldChar w:fldCharType="separate"/>
+            </w:r>
+            <w:r>
+              <w:rPr>
+                <w:webHidden/>
+              </w:rPr>
+              <w:t>4</w:t>
+            </w:r>
+            <w:r>
+              <w:rPr>
+                <w:webHidden/>
+              </w:rPr>
+              <w:fldChar w:fldCharType="end"/>
+            </w:r>
+          </w:hyperlink>
+        </w:p>
+        <w:p>
+          <w:pPr>
+            <w:pStyle w:val="TOC3"/>
+            <w:rPr>
+              <w:rFonts w:eastAsiaTheme="minorEastAsia"/>
+              <w:i w:val="0"/>
+              <w:sz w:val="22"/>
+              <w:szCs w:val="22"/>
+            </w:rPr>
+          </w:pPr>
+          <w:hyperlink w:anchor="_Toc87011290" w:history="1">
+            <w:r>
+              <w:rPr>
+                <w:rStyle w:val="Hyperlink"/>
+              </w:rPr>
+              <w:t>2.2.3 Connection Standards</w:t>
+            </w:r>
+            <w:r>
+              <w:rPr>
+                <w:webHidden/>
+              </w:rPr>
+              <w:tab/>
+            </w:r>
+            <w:r>
+              <w:rPr>
+                <w:webHidden/>
+              </w:rPr>
+              <w:fldChar w:fldCharType="begin"/>
+            </w:r>
+            <w:r>
+              <w:rPr>
+                <w:webHidden/>
+              </w:rPr>
+              <w:instrText xml:space="preserve"> PAGEREF _Toc87011290 \h </w:instrText>
+            </w:r>
+            <w:r>
+              <w:rPr>
+                <w:webHidden/>
+              </w:rPr>
+            </w:r>
+            <w:r>
+              <w:rPr>
+                <w:webHidden/>
+              </w:rPr>
+              <w:fldChar w:fldCharType="separate"/>
+            </w:r>
+            <w:r>
+              <w:rPr>
+                <w:webHidden/>
+              </w:rPr>
+              <w:t>4</w:t>
+            </w:r>
+            <w:r>
+              <w:rPr>
+                <w:webHidden/>
+              </w:rPr>
+              <w:fldChar w:fldCharType="end"/>
+            </w:r>
+          </w:hyperlink>
+        </w:p>
+        <w:p>
+          <w:pPr>
+            <w:pStyle w:val="TOC3"/>
+            <w:rPr>
+              <w:rFonts w:eastAsiaTheme="minorEastAsia"/>
+              <w:i w:val="0"/>
+              <w:sz w:val="22"/>
+              <w:szCs w:val="22"/>
+            </w:rPr>
+          </w:pPr>
+          <w:hyperlink w:anchor="_Toc87011291" w:history="1">
+            <w:r>
+              <w:rPr>
+                <w:rStyle w:val="Hyperlink"/>
+              </w:rPr>
+              <w:t>2.2.4 PCB Layout</w:t>
+            </w:r>
+            <w:r>
+              <w:rPr>
+                <w:webHidden/>
+              </w:rPr>
+              <w:tab/>
+            </w:r>
+            <w:r>
+              <w:rPr>
+                <w:webHidden/>
+              </w:rPr>
+              <w:fldChar w:fldCharType="begin"/>
+            </w:r>
+            <w:r>
+              <w:rPr>
+                <w:webHidden/>
+              </w:rPr>
+              <w:instrText xml:space="preserve"> PAGEREF _Toc87011291 \h </w:instrText>
             </w:r>
             <w:r>
               <w:rPr>
@@ -696,7 +816,7 @@
               <w:szCs w:val="22"/>
             </w:rPr>
           </w:pPr>
-          <w:hyperlink w:anchor="_Toc84369200" w:history="1">
+          <w:hyperlink w:anchor="_Toc87011292" w:history="1">
             <w:r>
               <w:rPr>
                 <w:rStyle w:val="Hyperlink"/>
@@ -719,7 +839,7 @@
               <w:rPr>
                 <w:webHidden/>
               </w:rPr>
-              <w:instrText xml:space="preserve"> PAGEREF _Toc84369200 \h </w:instrText>
+              <w:instrText xml:space="preserve"> PAGEREF _Toc87011292 \h </w:instrText>
             </w:r>
             <w:r>
               <w:rPr>
@@ -736,7 +856,7 @@
               <w:rPr>
                 <w:webHidden/>
               </w:rPr>
-              <w:t>4</w:t>
+              <w:t>5</w:t>
             </w:r>
             <w:r>
               <w:rPr>
@@ -756,7 +876,7 @@
               <w:szCs w:val="22"/>
             </w:rPr>
           </w:pPr>
-          <w:hyperlink w:anchor="_Toc84369201" w:history="1">
+          <w:hyperlink w:anchor="_Toc87011293" w:history="1">
             <w:r>
               <w:rPr>
                 <w:rStyle w:val="Hyperlink"/>
@@ -779,7 +899,7 @@
               <w:rPr>
                 <w:webHidden/>
               </w:rPr>
-              <w:instrText xml:space="preserve"> PAGEREF _Toc84369201 \h </w:instrText>
+              <w:instrText xml:space="preserve"> PAGEREF _Toc87011293 \h </w:instrText>
             </w:r>
             <w:r>
               <w:rPr>
@@ -796,7 +916,7 @@
               <w:rPr>
                 <w:webHidden/>
               </w:rPr>
-              <w:t>4</w:t>
+              <w:t>5</w:t>
             </w:r>
             <w:r>
               <w:rPr>
@@ -816,12 +936,12 @@
               <w:szCs w:val="22"/>
             </w:rPr>
           </w:pPr>
-          <w:hyperlink w:anchor="_Toc84369202" w:history="1">
+          <w:hyperlink w:anchor="_Toc87011294" w:history="1">
             <w:r>
               <w:rPr>
                 <w:rStyle w:val="Hyperlink"/>
               </w:rPr>
-              <w:t>2.3.2 XBEE Firmware</w:t>
+              <w:t>2.3.2 XBEE 3 Pro Firmware</w:t>
             </w:r>
             <w:r>
               <w:rPr>
@@ -839,7 +959,7 @@
               <w:rPr>
                 <w:webHidden/>
               </w:rPr>
-              <w:instrText xml:space="preserve"> PAGEREF _Toc84369202 \h </w:instrText>
+              <w:instrText xml:space="preserve"> PAGEREF _Toc87011294 \h </w:instrText>
             </w:r>
             <w:r>
               <w:rPr>
@@ -876,12 +996,12 @@
               <w:szCs w:val="22"/>
             </w:rPr>
           </w:pPr>
-          <w:hyperlink w:anchor="_Toc84369203" w:history="1">
+          <w:hyperlink w:anchor="_Toc87011295" w:history="1">
             <w:r>
               <w:rPr>
                 <w:rStyle w:val="Hyperlink"/>
               </w:rPr>
-              <w:t>2.3.3 XBEE Settings</w:t>
+              <w:t>2.3.3 XBEE 3 Pro Settings</w:t>
             </w:r>
             <w:r>
               <w:rPr>
@@ -899,7 +1019,67 @@
               <w:rPr>
                 <w:webHidden/>
               </w:rPr>
-              <w:instrText xml:space="preserve"> PAGEREF _Toc84369203 \h </w:instrText>
+              <w:instrText xml:space="preserve"> PAGEREF _Toc87011295 \h </w:instrText>
+            </w:r>
+            <w:r>
+              <w:rPr>
+                <w:webHidden/>
+              </w:rPr>
+            </w:r>
+            <w:r>
+              <w:rPr>
+                <w:webHidden/>
+              </w:rPr>
+              <w:fldChar w:fldCharType="separate"/>
+            </w:r>
+            <w:r>
+              <w:rPr>
+                <w:webHidden/>
+              </w:rPr>
+              <w:t>7</w:t>
+            </w:r>
+            <w:r>
+              <w:rPr>
+                <w:webHidden/>
+              </w:rPr>
+              <w:fldChar w:fldCharType="end"/>
+            </w:r>
+          </w:hyperlink>
+        </w:p>
+        <w:p>
+          <w:pPr>
+            <w:pStyle w:val="TOC3"/>
+            <w:rPr>
+              <w:rFonts w:eastAsiaTheme="minorEastAsia"/>
+              <w:i w:val="0"/>
+              <w:sz w:val="22"/>
+              <w:szCs w:val="22"/>
+            </w:rPr>
+          </w:pPr>
+          <w:hyperlink w:anchor="_Toc87011296" w:history="1">
+            <w:r>
+              <w:rPr>
+                <w:rStyle w:val="Hyperlink"/>
+              </w:rPr>
+              <w:t>2.3.4 XBEE Pro S3B Firmware and Settings</w:t>
+            </w:r>
+            <w:r>
+              <w:rPr>
+                <w:webHidden/>
+              </w:rPr>
+              <w:tab/>
+            </w:r>
+            <w:r>
+              <w:rPr>
+                <w:webHidden/>
+              </w:rPr>
+              <w:fldChar w:fldCharType="begin"/>
+            </w:r>
+            <w:r>
+              <w:rPr>
+                <w:webHidden/>
+              </w:rPr>
+              <w:instrText xml:space="preserve"> PAGEREF _Toc87011296 \h </w:instrText>
             </w:r>
             <w:r>
               <w:rPr>
@@ -937,7 +1117,7 @@
               <w:szCs w:val="22"/>
             </w:rPr>
           </w:pPr>
-          <w:hyperlink w:anchor="_Toc84369204" w:history="1">
+          <w:hyperlink w:anchor="_Toc87011297" w:history="1">
             <w:r>
               <w:rPr>
                 <w:rStyle w:val="Hyperlink"/>
@@ -960,7 +1140,7 @@
               <w:rPr>
                 <w:webHidden/>
               </w:rPr>
-              <w:instrText xml:space="preserve"> PAGEREF _Toc84369204 \h </w:instrText>
+              <w:instrText xml:space="preserve"> PAGEREF _Toc87011297 \h </w:instrText>
             </w:r>
             <w:r>
               <w:rPr>
@@ -977,7 +1157,7 @@
               <w:rPr>
                 <w:webHidden/>
               </w:rPr>
-              <w:t>8</w:t>
+              <w:t>9</w:t>
             </w:r>
             <w:r>
               <w:rPr>
@@ -998,12 +1178,12 @@
               <w:szCs w:val="22"/>
             </w:rPr>
           </w:pPr>
-          <w:hyperlink w:anchor="_Toc84369205" w:history="1">
+          <w:hyperlink w:anchor="_Toc87011298" w:history="1">
             <w:r>
               <w:rPr>
                 <w:rStyle w:val="Hyperlink"/>
               </w:rPr>
-              <w:t>4.0 Revision History</w:t>
+              <w:t>4.0 Recommended Parts</w:t>
             </w:r>
             <w:r>
               <w:rPr>
@@ -1021,7 +1201,7 @@
               <w:rPr>
                 <w:webHidden/>
               </w:rPr>
-              <w:instrText xml:space="preserve"> PAGEREF _Toc84369205 \h </w:instrText>
+              <w:instrText xml:space="preserve"> PAGEREF _Toc87011298 \h </w:instrText>
             </w:r>
             <w:r>
               <w:rPr>
@@ -1038,7 +1218,68 @@
               <w:rPr>
                 <w:webHidden/>
               </w:rPr>
-              <w:t>9</w:t>
+              <w:t>10</w:t>
+            </w:r>
+            <w:r>
+              <w:rPr>
+                <w:webHidden/>
+              </w:rPr>
+              <w:fldChar w:fldCharType="end"/>
+            </w:r>
+          </w:hyperlink>
+        </w:p>
+        <w:p>
+          <w:pPr>
+            <w:pStyle w:val="TOC1"/>
+            <w:rPr>
+              <w:rFonts w:eastAsiaTheme="minorEastAsia"/>
+              <w:b w:val="0"/>
+              <w:bCs w:val="0"/>
+              <w:sz w:val="22"/>
+              <w:szCs w:val="22"/>
+            </w:rPr>
+          </w:pPr>
+          <w:hyperlink w:anchor="_Toc87011299" w:history="1">
+            <w:r>
+              <w:rPr>
+                <w:rStyle w:val="Hyperlink"/>
+              </w:rPr>
+              <w:t>5.0 Revision History</w:t>
+            </w:r>
+            <w:r>
+              <w:rPr>
+                <w:webHidden/>
+              </w:rPr>
+              <w:tab/>
+            </w:r>
+            <w:r>
+              <w:rPr>
+                <w:webHidden/>
+              </w:rPr>
+              <w:fldChar w:fldCharType="begin"/>
+            </w:r>
+            <w:r>
+              <w:rPr>
+                <w:webHidden/>
+              </w:rPr>
+              <w:instrText xml:space="preserve"> PAGEREF _Toc87011299 \h </w:instrText>
+            </w:r>
+            <w:r>
+              <w:rPr>
+                <w:webHidden/>
+              </w:rPr>
+            </w:r>
+            <w:r>
+              <w:rPr>
+                <w:webHidden/>
+              </w:rPr>
+              <w:fldChar w:fldCharType="separate"/>
+            </w:r>
+            <w:r>
+              <w:rPr>
+                <w:webHidden/>
+              </w:rPr>
+              <w:t>11</w:t>
             </w:r>
             <w:r>
               <w:rPr>
@@ -1064,7 +1305,7 @@
       <w:pPr>
         <w:pStyle w:val="Heading1"/>
       </w:pPr>
-      <w:bookmarkStart w:id="0" w:name="_Toc84369190"/>
+      <w:bookmarkStart w:id="0" w:name="_Toc87011280"/>
       <w:r>
         <w:lastRenderedPageBreak/>
         <w:t xml:space="preserve">1.0 </w:t>
@@ -1083,7 +1324,7 @@
       </w:pPr>
       <w:bookmarkStart w:id="1" w:name="_Toc71665471"/>
       <w:bookmarkStart w:id="2" w:name="_Toc73395145"/>
-      <w:bookmarkStart w:id="3" w:name="_Toc84369191"/>
+      <w:bookmarkStart w:id="3" w:name="_Toc87011281"/>
       <w:r>
         <w:t>1.1 Introduction</w:t>
       </w:r>
@@ -1093,15 +1334,7 @@
     </w:p>
     <w:p>
       <w:r>
-        <w:t xml:space="preserve">The purpose of this documentation is to serve as an introduction </w:t>
-      </w:r>
-      <w:proofErr w:type="gramStart"/>
-      <w:r>
-        <w:t>in to</w:t>
-      </w:r>
-      <w:proofErr w:type="gramEnd"/>
-      <w:r>
-        <w:t xml:space="preserve"> the setup that we use for wireless communication and how to configure and test the XBEE’s</w:t>
+        <w:t>The purpose of this documentation is to serve as an introduction in to the setup that we use for wireless communication and how to configure and test the XBEE’s</w:t>
       </w:r>
       <w:r>
         <w:t>.</w:t>
@@ -1111,7 +1344,7 @@
       <w:pPr>
         <w:pStyle w:val="Heading1"/>
       </w:pPr>
-      <w:bookmarkStart w:id="4" w:name="_Toc84369192"/>
+      <w:bookmarkStart w:id="4" w:name="_Toc87011282"/>
       <w:r>
         <w:lastRenderedPageBreak/>
         <w:t xml:space="preserve">2.0 </w:t>
@@ -1125,7 +1358,7 @@
       <w:pPr>
         <w:pStyle w:val="Heading2"/>
       </w:pPr>
-      <w:bookmarkStart w:id="5" w:name="_Toc84369193"/>
+      <w:bookmarkStart w:id="5" w:name="_Toc87011283"/>
       <w:r>
         <w:t xml:space="preserve">2.1 </w:t>
       </w:r>
@@ -1141,7 +1374,7 @@
       <w:pPr>
         <w:pStyle w:val="Heading3"/>
       </w:pPr>
-      <w:bookmarkStart w:id="6" w:name="_Toc84369194"/>
+      <w:bookmarkStart w:id="6" w:name="_Toc87011284"/>
       <w:r>
         <w:t xml:space="preserve">2.1.1 </w:t>
       </w:r>
@@ -1224,7 +1457,7 @@
       <w:pPr>
         <w:pStyle w:val="Heading3"/>
       </w:pPr>
-      <w:bookmarkStart w:id="7" w:name="_Toc84369195"/>
+      <w:bookmarkStart w:id="7" w:name="_Toc87011285"/>
       <w:r>
         <w:t>2.1.2 XBEE Pro S3B</w:t>
       </w:r>
@@ -1306,30 +1539,14 @@
     </w:p>
     <w:p>
       <w:r>
-        <w:t xml:space="preserve">The XBEE Pro S3B is a more advanced RF radio module. It theoretically can operate up to 9 miles, but we </w:t>
-      </w:r>
-      <w:proofErr w:type="gramStart"/>
-      <w:r>
-        <w:t>really only</w:t>
-      </w:r>
-      <w:proofErr w:type="gramEnd"/>
-      <w:r>
-        <w:t xml:space="preserve"> need it to work at a range of about a mile without packet loss. It uses 1W of </w:t>
-      </w:r>
-      <w:proofErr w:type="gramStart"/>
-      <w:r>
-        <w:t>power</w:t>
-      </w:r>
-      <w:proofErr w:type="gramEnd"/>
-      <w:r>
-        <w:t xml:space="preserve"> which is more than the XBEE 3 Pro, but that is how it is able to reach such long ranges.</w:t>
+        <w:t>The XBEE Pro S3B is a more advanced RF radio module. It theoretically can operate up to 9 miles, but we really only need it to work at a range of about a mile without packet loss. It uses 1W of power which is more than the XBEE 3 Pro, but that is how it is able to reach such long ranges.</w:t>
       </w:r>
     </w:p>
     <w:p>
       <w:pPr>
         <w:pStyle w:val="Heading3"/>
       </w:pPr>
-      <w:bookmarkStart w:id="8" w:name="_Toc84369196"/>
+      <w:bookmarkStart w:id="8" w:name="_Toc87011286"/>
       <w:r>
         <w:lastRenderedPageBreak/>
         <w:t>2.1.3 Antenna Selection</w:t>
@@ -1338,30 +1555,14 @@
     </w:p>
     <w:p>
       <w:r>
-        <w:t xml:space="preserve">The most important thing in choosing an antenna is to make sure that it matches the frequency of the XBEE. For the XBEE Pro S3B this means that the antenna should be rated for 900MHz. The other important factor in choosing an antenna is the </w:t>
-      </w:r>
-      <w:proofErr w:type="spellStart"/>
-      <w:r>
-        <w:t>dBi</w:t>
-      </w:r>
-      <w:proofErr w:type="spellEnd"/>
-      <w:r>
-        <w:t xml:space="preserve"> rating of the antenna. More research needs to be done on what this number actually means for our </w:t>
-      </w:r>
-      <w:proofErr w:type="gramStart"/>
-      <w:r>
-        <w:t>application</w:t>
-      </w:r>
-      <w:proofErr w:type="gramEnd"/>
-      <w:r>
-        <w:t xml:space="preserve"> but a higher number doesn’t necessarily mean that it is a better antenna.</w:t>
+        <w:t>The most important thing in choosing an antenna is to make sure that it matches the frequency of the XBEE. For the XBEE Pro S3B this means that the antenna should be rated for 900MHz. The other important factor in choosing an antenna is the dBi rating of the antenna. More research needs to be done on what this number actually means for our application but a higher number doesn’t necessarily mean that it is a better antenna.</w:t>
       </w:r>
     </w:p>
     <w:p>
       <w:pPr>
         <w:pStyle w:val="Heading2"/>
       </w:pPr>
-      <w:bookmarkStart w:id="9" w:name="_Toc84369197"/>
+      <w:bookmarkStart w:id="9" w:name="_Toc87011287"/>
       <w:r>
         <w:t>2.2 XBEE Wiring</w:t>
       </w:r>
@@ -1371,7 +1572,7 @@
       <w:pPr>
         <w:pStyle w:val="Heading3"/>
       </w:pPr>
-      <w:bookmarkStart w:id="10" w:name="_Toc84369198"/>
+      <w:bookmarkStart w:id="10" w:name="_Toc87011288"/>
       <w:r>
         <w:t>2.2.1 XBEE Pinout</w:t>
       </w:r>
@@ -1415,7 +1616,7 @@
       <w:pPr>
         <w:pStyle w:val="Heading3"/>
       </w:pPr>
-      <w:bookmarkStart w:id="11" w:name="_Toc84369199"/>
+      <w:bookmarkStart w:id="11" w:name="_Toc87011289"/>
       <w:r>
         <w:t>2.2.2 XBEE Important Connections</w:t>
       </w:r>
@@ -1434,37 +1635,32 @@
       </w:tblPr>
       <w:tblGrid>
         <w:gridCol w:w="1345"/>
-        <w:gridCol w:w="1080"/>
-        <w:gridCol w:w="8365"/>
+        <w:gridCol w:w="1260"/>
+        <w:gridCol w:w="1800"/>
+        <w:gridCol w:w="6385"/>
       </w:tblGrid>
       <w:tr>
         <w:tc>
           <w:tcPr>
-            <w:tcW w:w="1345" w:type="dxa"/>
-          </w:tcPr>
-          <w:p>
-            <w:r>
-              <w:t>Pin Name</w:t>
-            </w:r>
-          </w:p>
-        </w:tc>
-        <w:tc>
-          <w:tcPr>
-            <w:tcW w:w="1080" w:type="dxa"/>
-          </w:tcPr>
-          <w:p>
-            <w:r>
-              <w:t>Pin #</w:t>
-            </w:r>
-          </w:p>
-        </w:tc>
-        <w:tc>
-          <w:tcPr>
-            <w:tcW w:w="8365" w:type="dxa"/>
-          </w:tcPr>
-          <w:p>
-            <w:r>
-              <w:t>Connection</w:t>
+            <w:tcW w:w="10790" w:type="dxa"/>
+            <w:gridSpan w:val="4"/>
+            <w:tcBorders>
+              <w:top w:val="nil"/>
+              <w:left w:val="nil"/>
+              <w:bottom w:val="single" w:sz="4" w:space="0" w:color="auto"/>
+              <w:right w:val="nil"/>
+            </w:tcBorders>
+          </w:tcPr>
+          <w:p>
+            <w:r>
+              <w:rPr>
+                <w:b/>
+                <w:bCs/>
+              </w:rPr>
+              <w:t>Table 1.</w:t>
+            </w:r>
+            <w:r>
+              <w:t xml:space="preserve"> XBEE pin connections</w:t>
             </w:r>
           </w:p>
         </w:tc>
@@ -1473,6 +1669,65 @@
         <w:tc>
           <w:tcPr>
             <w:tcW w:w="1345" w:type="dxa"/>
+            <w:tcBorders>
+              <w:top w:val="single" w:sz="4" w:space="0" w:color="auto"/>
+            </w:tcBorders>
+          </w:tcPr>
+          <w:p>
+            <w:r>
+              <w:t>Pin Name</w:t>
+            </w:r>
+          </w:p>
+        </w:tc>
+        <w:tc>
+          <w:tcPr>
+            <w:tcW w:w="1260" w:type="dxa"/>
+            <w:tcBorders>
+              <w:top w:val="single" w:sz="4" w:space="0" w:color="auto"/>
+            </w:tcBorders>
+          </w:tcPr>
+          <w:p>
+            <w:r>
+              <w:t>Pin #</w:t>
+            </w:r>
+          </w:p>
+        </w:tc>
+        <w:tc>
+          <w:tcPr>
+            <w:tcW w:w="1800" w:type="dxa"/>
+            <w:tcBorders>
+              <w:top w:val="single" w:sz="4" w:space="0" w:color="auto"/>
+            </w:tcBorders>
+          </w:tcPr>
+          <w:p>
+            <w:hyperlink r:id="rId14" w:history="1">
+              <w:r>
+                <w:rPr>
+                  <w:rStyle w:val="Hyperlink"/>
+                </w:rPr>
+                <w:t>Teensy 4.x Pin #</w:t>
+              </w:r>
+            </w:hyperlink>
+          </w:p>
+        </w:tc>
+        <w:tc>
+          <w:tcPr>
+            <w:tcW w:w="6385" w:type="dxa"/>
+            <w:tcBorders>
+              <w:top w:val="single" w:sz="4" w:space="0" w:color="auto"/>
+            </w:tcBorders>
+          </w:tcPr>
+          <w:p>
+            <w:r>
+              <w:t>Connection</w:t>
+            </w:r>
+          </w:p>
+        </w:tc>
+      </w:tr>
+      <w:tr>
+        <w:tc>
+          <w:tcPr>
+            <w:tcW w:w="1345" w:type="dxa"/>
           </w:tcPr>
           <w:p>
             <w:r>
@@ -1482,7 +1737,7 @@
         </w:tc>
         <w:tc>
           <w:tcPr>
-            <w:tcW w:w="1080" w:type="dxa"/>
+            <w:tcW w:w="1260" w:type="dxa"/>
           </w:tcPr>
           <w:p>
             <w:r>
@@ -1492,7 +1747,17 @@
         </w:tc>
         <w:tc>
           <w:tcPr>
-            <w:tcW w:w="8365" w:type="dxa"/>
+            <w:tcW w:w="1800" w:type="dxa"/>
+          </w:tcPr>
+          <w:p>
+            <w:r>
+              <w:t>3.3V</w:t>
+            </w:r>
+          </w:p>
+        </w:tc>
+        <w:tc>
+          <w:tcPr>
+            <w:tcW w:w="6385" w:type="dxa"/>
           </w:tcPr>
           <w:p>
             <w:r>
@@ -1524,7 +1789,7 @@
         </w:tc>
         <w:tc>
           <w:tcPr>
-            <w:tcW w:w="1080" w:type="dxa"/>
+            <w:tcW w:w="1260" w:type="dxa"/>
           </w:tcPr>
           <w:p>
             <w:r>
@@ -1534,19 +1799,21 @@
         </w:tc>
         <w:tc>
           <w:tcPr>
-            <w:tcW w:w="8365" w:type="dxa"/>
-          </w:tcPr>
-          <w:p>
-            <w:r>
-              <w:t xml:space="preserve">Connect this to a </w:t>
-            </w:r>
-            <w:proofErr w:type="spellStart"/>
-            <w:r>
-              <w:t>Teensy’s</w:t>
-            </w:r>
-            <w:proofErr w:type="spellEnd"/>
-            <w:r>
-              <w:t xml:space="preserve"> RX pin</w:t>
+            <w:tcW w:w="1800" w:type="dxa"/>
+          </w:tcPr>
+          <w:p>
+            <w:r>
+              <w:t>7 (RX2)</w:t>
+            </w:r>
+          </w:p>
+        </w:tc>
+        <w:tc>
+          <w:tcPr>
+            <w:tcW w:w="6385" w:type="dxa"/>
+          </w:tcPr>
+          <w:p>
+            <w:r>
+              <w:t>Connect this to a Teensy’s RX pin</w:t>
             </w:r>
           </w:p>
         </w:tc>
@@ -1564,7 +1831,7 @@
         </w:tc>
         <w:tc>
           <w:tcPr>
-            <w:tcW w:w="1080" w:type="dxa"/>
+            <w:tcW w:w="1260" w:type="dxa"/>
           </w:tcPr>
           <w:p>
             <w:r>
@@ -1574,19 +1841,21 @@
         </w:tc>
         <w:tc>
           <w:tcPr>
-            <w:tcW w:w="8365" w:type="dxa"/>
-          </w:tcPr>
-          <w:p>
-            <w:r>
-              <w:t xml:space="preserve">Connect this to a </w:t>
-            </w:r>
-            <w:proofErr w:type="spellStart"/>
-            <w:r>
-              <w:t>Teensy’s</w:t>
-            </w:r>
-            <w:proofErr w:type="spellEnd"/>
-            <w:r>
-              <w:t xml:space="preserve"> TX pin</w:t>
+            <w:tcW w:w="1800" w:type="dxa"/>
+          </w:tcPr>
+          <w:p>
+            <w:r>
+              <w:t>8 (TX2)</w:t>
+            </w:r>
+          </w:p>
+        </w:tc>
+        <w:tc>
+          <w:tcPr>
+            <w:tcW w:w="6385" w:type="dxa"/>
+          </w:tcPr>
+          <w:p>
+            <w:r>
+              <w:t>Connect this to a Teensy’s TX pin</w:t>
             </w:r>
           </w:p>
         </w:tc>
@@ -1604,7 +1873,7 @@
         </w:tc>
         <w:tc>
           <w:tcPr>
-            <w:tcW w:w="1080" w:type="dxa"/>
+            <w:tcW w:w="1260" w:type="dxa"/>
           </w:tcPr>
           <w:p>
             <w:r>
@@ -1614,7 +1883,17 @@
         </w:tc>
         <w:tc>
           <w:tcPr>
-            <w:tcW w:w="8365" w:type="dxa"/>
+            <w:tcW w:w="1800" w:type="dxa"/>
+          </w:tcPr>
+          <w:p>
+            <w:r>
+              <w:t>GND</w:t>
+            </w:r>
+          </w:p>
+        </w:tc>
+        <w:tc>
+          <w:tcPr>
+            <w:tcW w:w="6385" w:type="dxa"/>
           </w:tcPr>
           <w:p>
             <w:r>
@@ -1626,6 +1905,9 @@
     </w:tbl>
     <w:p>
       <w:r>
+        <w:rPr>
+          <w:noProof/>
+        </w:rPr>
         <w:drawing>
           <wp:inline distT="0" distB="0" distL="0" distR="0" wp14:anchorId="0AAD6945" wp14:editId="0DCE913F">
             <wp:extent cx="2416464" cy="1981200"/>
@@ -1642,7 +1924,7 @@
                     <pic:cNvPicPr/>
                   </pic:nvPicPr>
                   <pic:blipFill>
-                    <a:blip r:embed="rId14"/>
+                    <a:blip r:embed="rId15"/>
                     <a:stretch>
                       <a:fillRect/>
                     </a:stretch>
@@ -1665,49 +1947,94 @@
     </w:p>
     <w:p>
       <w:pPr>
-        <w:pStyle w:val="Heading2"/>
-      </w:pPr>
-      <w:bookmarkStart w:id="12" w:name="_Toc84369200"/>
-      <w:r>
-        <w:t>2.</w:t>
-      </w:r>
-      <w:r>
-        <w:t>3</w:t>
-      </w:r>
-      <w:r>
-        <w:t xml:space="preserve"> XCTU</w:t>
+        <w:pStyle w:val="Heading3"/>
+      </w:pPr>
+      <w:bookmarkStart w:id="12" w:name="_Toc87011290"/>
+      <w:r>
+        <w:t>2.2.3 Connection Standards</w:t>
       </w:r>
       <w:bookmarkEnd w:id="12"/>
     </w:p>
     <w:p>
+      <w:r>
+        <w:t>It is standard to put the XBEE on Serial2 so that the embedded software for wireless communication can be consistent between designs. These connections can be seen in table 1. Note that some older designs may have the XBEE connection on Serial1.</w:t>
+      </w:r>
+    </w:p>
+    <w:p>
       <w:pPr>
         <w:pStyle w:val="Heading3"/>
       </w:pPr>
-      <w:bookmarkStart w:id="13" w:name="_Toc84369201"/>
-      <w:r>
-        <w:t>2.</w:t>
-      </w:r>
-      <w:r>
-        <w:t>3</w:t>
-      </w:r>
-      <w:r>
-        <w:t>.1 XCTU Installation and XBEE Connection</w:t>
+      <w:bookmarkStart w:id="13" w:name="_Toc87011291"/>
+      <w:r>
+        <w:t>2.2.4 PCB Layout</w:t>
       </w:r>
       <w:bookmarkEnd w:id="13"/>
     </w:p>
     <w:p>
       <w:r>
-        <w:t xml:space="preserve">XCTU is the software that is used to update firmware for the XBEE’s and </w:t>
-      </w:r>
-      <w:r>
-        <w:t>set the configuration of the XBEEs.</w:t>
+        <w:t xml:space="preserve">When designing the PCB layout for an XBEE it is important to remember that there will be an antenna or antenna wire coming out of the top of the XBEE. Also, in general, it is a good idea to use female headers so that the XBEE can be unplugged and plugged back in. XBEEs aren’t cheap (~$30 for XBEE 3 Pro and ~$50 for XBEE Pro S3B) so it is convenient to be able to reuse them for newer designs. Note that the pitch spacing is not </w:t>
+      </w:r>
+      <w:r>
+        <w:lastRenderedPageBreak/>
+        <w:t xml:space="preserve">the same as standard headers. In the past our team has used these headers: </w:t>
+      </w:r>
+      <w:hyperlink r:id="rId16" w:history="1">
+        <w:r>
+          <w:rPr>
+            <w:rStyle w:val="Hyperlink"/>
+          </w:rPr>
+          <w:t>https://www.digikey.com/en/products/detail/sullins-connector-solutions/NPPN101BFCN-RC/804812</w:t>
+        </w:r>
+      </w:hyperlink>
+      <w:r>
+        <w:t xml:space="preserve">. </w:t>
       </w:r>
     </w:p>
     <w:p>
+      <w:pPr>
+        <w:pStyle w:val="Heading2"/>
+      </w:pPr>
+      <w:bookmarkStart w:id="14" w:name="_Toc87011292"/>
+      <w:r>
+        <w:t>2.</w:t>
+      </w:r>
+      <w:r>
+        <w:t>3</w:t>
+      </w:r>
+      <w:r>
+        <w:t xml:space="preserve"> XCTU</w:t>
+      </w:r>
+      <w:bookmarkEnd w:id="14"/>
+    </w:p>
+    <w:p>
+      <w:pPr>
+        <w:pStyle w:val="Heading3"/>
+      </w:pPr>
+      <w:bookmarkStart w:id="15" w:name="_Toc87011293"/>
+      <w:r>
+        <w:t>2.</w:t>
+      </w:r>
+      <w:r>
+        <w:t>3</w:t>
+      </w:r>
+      <w:r>
+        <w:t>.1 XCTU Installation and XBEE Connection</w:t>
+      </w:r>
+      <w:bookmarkEnd w:id="15"/>
+    </w:p>
+    <w:p>
+      <w:r>
+        <w:t xml:space="preserve">XCTU is the software that is used to update firmware for the XBEE’s and </w:t>
+      </w:r>
+      <w:r>
+        <w:t>set the configuration of the XBEEs.</w:t>
+      </w:r>
+    </w:p>
+    <w:p>
       <w:r>
         <w:t xml:space="preserve">The installation for XCTU can be found here: </w:t>
       </w:r>
-      <w:hyperlink r:id="rId15" w:history="1">
+      <w:hyperlink r:id="rId17" w:history="1">
         <w:r>
           <w:rPr>
             <w:rStyle w:val="Hyperlink"/>
@@ -1721,17 +2048,9 @@
     </w:p>
     <w:p>
       <w:r>
-        <w:t xml:space="preserve">More information about XCTU can be found in this </w:t>
-      </w:r>
-      <w:proofErr w:type="spellStart"/>
-      <w:r>
-        <w:t>Sparkfun</w:t>
-      </w:r>
-      <w:proofErr w:type="spellEnd"/>
-      <w:r>
-        <w:t xml:space="preserve"> tutorial for configuring XBEE’s. </w:t>
-      </w:r>
-      <w:hyperlink r:id="rId16" w:history="1">
+        <w:t xml:space="preserve">More information about XCTU can be found in this Sparkfun tutorial for configuring XBEE’s. </w:t>
+      </w:r>
+      <w:hyperlink r:id="rId18" w:history="1">
         <w:r>
           <w:rPr>
             <w:rStyle w:val="Hyperlink"/>
@@ -1743,7 +2062,9 @@
     <w:p/>
     <w:p>
       <w:r>
-        <w:lastRenderedPageBreak/>
+        <w:rPr>
+          <w:noProof/>
+        </w:rPr>
         <w:drawing>
           <wp:inline distT="0" distB="0" distL="0" distR="0" wp14:anchorId="36EEE44F" wp14:editId="484EE585">
             <wp:extent cx="6858000" cy="5106035"/>
@@ -1760,7 +2081,7 @@
                     <pic:cNvPicPr/>
                   </pic:nvPicPr>
                   <pic:blipFill>
-                    <a:blip r:embed="rId17"/>
+                    <a:blip r:embed="rId19"/>
                     <a:stretch>
                       <a:fillRect/>
                     </a:stretch>
@@ -1783,43 +2104,40 @@
     </w:p>
     <w:p>
       <w:r>
-        <w:t xml:space="preserve">This is the first page of the XCTU software. To connect to an XBEE, select the “Add Devices” button in the top left corner of the application. For this software to be able to find the XBEE, it </w:t>
-      </w:r>
-      <w:proofErr w:type="gramStart"/>
-      <w:r>
-        <w:t>has to</w:t>
-      </w:r>
-      <w:proofErr w:type="gramEnd"/>
-      <w:r>
-        <w:t xml:space="preserve"> be plugged into your computer through an XBEE explorer. </w:t>
-      </w:r>
-      <w:hyperlink r:id="rId18" w:history="1">
+        <w:t xml:space="preserve">This is the first page of the XCTU software. To connect to an XBEE, select the “Add Devices” button in the top left corner of the application. For this software to be able to find the XBEE, it has to be plugged into your computer through an XBEE explorer. </w:t>
+      </w:r>
+      <w:hyperlink r:id="rId20" w:history="1">
         <w:r>
           <w:rPr>
             <w:rStyle w:val="Hyperlink"/>
           </w:rPr>
-          <w:t>https://www.sparkfun.com/products/11812?_ga=2.31523646.1807256704.1633483130-1997756260.1628974791</w:t>
+          <w:t>https://www.sparkfun.com/products/11812?_ga=2.31523646.1807256704.1633483130-1997756260.16289747</w:t>
+        </w:r>
+        <w:r>
+          <w:rPr>
+            <w:rStyle w:val="Hyperlink"/>
+          </w:rPr>
+          <w:t>9</w:t>
+        </w:r>
+        <w:r>
+          <w:rPr>
+            <w:rStyle w:val="Hyperlink"/>
+          </w:rPr>
+          <w:t>1</w:t>
         </w:r>
       </w:hyperlink>
     </w:p>
     <w:p>
       <w:r>
-        <w:t xml:space="preserve">You will need to select the COM port that the XBEE is connected </w:t>
-      </w:r>
-      <w:proofErr w:type="gramStart"/>
-      <w:r>
-        <w:t>to</w:t>
-      </w:r>
-      <w:proofErr w:type="gramEnd"/>
-      <w:r>
-        <w:t xml:space="preserve"> and you will need to select the baud rate to be able to talk to the XBEE. If the XBEE has been configured previously, the baud rate will most likely be set at “115200”. Otherwise, it will probably be set at “9600”. </w:t>
+        <w:lastRenderedPageBreak/>
+        <w:t xml:space="preserve">You will need to select the COM port that the XBEE is connected to and you will need to select the baud rate to be able to talk to the XBEE. If the XBEE has been configured previously, the baud rate will most likely be set at “115200”. Otherwise, it will probably be set at “9600”. </w:t>
       </w:r>
     </w:p>
     <w:p>
       <w:r>
         <w:t xml:space="preserve">The XBEE explorer uses and FTDI chip so if you can’t find the XBEE for some reason you may need to install an FTDI driver. </w:t>
       </w:r>
-      <w:hyperlink r:id="rId19" w:history="1">
+      <w:hyperlink r:id="rId21" w:history="1">
         <w:r>
           <w:rPr>
             <w:rStyle w:val="Hyperlink"/>
@@ -1833,34 +2151,34 @@
       <w:pPr>
         <w:pStyle w:val="Heading3"/>
       </w:pPr>
-      <w:bookmarkStart w:id="14" w:name="_Toc84369202"/>
-      <w:r>
-        <w:lastRenderedPageBreak/>
+      <w:bookmarkStart w:id="16" w:name="_Toc87011294"/>
+      <w:r>
         <w:t>2.</w:t>
       </w:r>
       <w:r>
         <w:t>3</w:t>
       </w:r>
       <w:r>
-        <w:t>.2 XBEE Firmware</w:t>
-      </w:r>
-      <w:bookmarkEnd w:id="14"/>
+        <w:t xml:space="preserve">.2 XBEE </w:t>
+      </w:r>
+      <w:r>
+        <w:t xml:space="preserve">3 Pro </w:t>
+      </w:r>
+      <w:r>
+        <w:t>Firmware</w:t>
+      </w:r>
+      <w:bookmarkEnd w:id="16"/>
     </w:p>
     <w:p>
       <w:r>
-        <w:t xml:space="preserve">Once the XBEE shows up in the left pane, you can click on it to access the settings for that XBEE. If it doesn’t have the correct firmware on it or </w:t>
-      </w:r>
-      <w:proofErr w:type="gramStart"/>
-      <w:r>
-        <w:t>it needs</w:t>
-      </w:r>
-      <w:proofErr w:type="gramEnd"/>
-      <w:r>
-        <w:t xml:space="preserve"> a firmware update, that can be done by clicking the “Update” button.</w:t>
+        <w:t>Once the XBEE shows up in the left pane, you can click on it to access the settings for that XBEE. If it doesn’t have the correct firmware on it or it needs a firmware update, that can be done by clicking the “Update” button.</w:t>
       </w:r>
     </w:p>
     <w:p>
       <w:r>
+        <w:rPr>
+          <w:noProof/>
+        </w:rPr>
         <w:drawing>
           <wp:inline distT="0" distB="0" distL="0" distR="0" wp14:anchorId="68F41CD9" wp14:editId="45FE96C0">
             <wp:extent cx="6858000" cy="5133340"/>
@@ -1877,7 +2195,7 @@
                     <pic:cNvPicPr/>
                   </pic:nvPicPr>
                   <pic:blipFill>
-                    <a:blip r:embed="rId20"/>
+                    <a:blip r:embed="rId22"/>
                     <a:stretch>
                       <a:fillRect/>
                     </a:stretch>
@@ -1900,26 +2218,14 @@
     </w:p>
     <w:p>
       <w:r>
-        <w:t xml:space="preserve">We have been using the 802.15.4 TH protocol for communications which has been good for point-to-point communication. If we need something more advanced, we may need to </w:t>
-      </w:r>
-      <w:proofErr w:type="gramStart"/>
-      <w:r>
-        <w:t>look into</w:t>
-      </w:r>
-      <w:proofErr w:type="gramEnd"/>
-      <w:r>
-        <w:t xml:space="preserve"> a different protocol such as Zigbee. Select this protocol after hitting the “update” button, and then select the most recent version to be uploaded to the XBEE. This process might take a couple of minutes to complete.</w:t>
+        <w:t>We have been using the 802.15.4 TH protocol for communications which has been good for point-to-point communication. If we need something more advanced, we may need to look into a different protocol such as Zigbee. Select this protocol after hitting the “update” button, and then select the most recent version to be uploaded to the XBEE. This process might take a couple of minutes to complete.</w:t>
       </w:r>
     </w:p>
-    <w:p/>
-    <w:p/>
-    <w:p/>
-    <w:p/>
     <w:p>
       <w:pPr>
         <w:pStyle w:val="Heading3"/>
       </w:pPr>
-      <w:bookmarkStart w:id="15" w:name="_Toc84369203"/>
+      <w:bookmarkStart w:id="17" w:name="_Toc87011295"/>
       <w:r>
         <w:lastRenderedPageBreak/>
         <w:t>2.</w:t>
@@ -1928,30 +2234,19 @@
         <w:t>3</w:t>
       </w:r>
       <w:r>
-        <w:t>.3 XBEE Settings</w:t>
-      </w:r>
-      <w:bookmarkEnd w:id="15"/>
+        <w:t xml:space="preserve">.3 XBEE </w:t>
+      </w:r>
+      <w:r>
+        <w:t xml:space="preserve">3 Pro </w:t>
+      </w:r>
+      <w:r>
+        <w:t>Settings</w:t>
+      </w:r>
+      <w:bookmarkEnd w:id="17"/>
     </w:p>
     <w:p>
       <w:r>
         <w:t>Below are the settings that need to be changed for the XBEE’s to be able to communicate with each other. I will give example settings for two XBEE’s that will be able to talk to each other.</w:t>
-      </w:r>
-    </w:p>
-    <w:p>
-      <w:pPr>
-        <w:rPr>
-          <w:b/>
-          <w:bCs/>
-          <w:u w:val="single"/>
-        </w:rPr>
-      </w:pPr>
-      <w:r>
-        <w:rPr>
-          <w:b/>
-          <w:bCs/>
-          <w:u w:val="single"/>
-        </w:rPr>
-        <w:t xml:space="preserve">XBEE 1 </w:t>
       </w:r>
     </w:p>
     <w:tbl>
@@ -1971,31 +2266,25 @@
         </w:trPr>
         <w:tc>
           <w:tcPr>
-            <w:tcW w:w="1435" w:type="dxa"/>
-          </w:tcPr>
-          <w:p>
-            <w:r>
-              <w:t>Parameter</w:t>
-            </w:r>
-          </w:p>
-        </w:tc>
-        <w:tc>
-          <w:tcPr>
-            <w:tcW w:w="1350" w:type="dxa"/>
-          </w:tcPr>
-          <w:p>
-            <w:r>
-              <w:t>Value</w:t>
-            </w:r>
-          </w:p>
-        </w:tc>
-        <w:tc>
-          <w:tcPr>
-            <w:tcW w:w="7830" w:type="dxa"/>
-          </w:tcPr>
-          <w:p>
-            <w:r>
-              <w:t>Notes</w:t>
+            <w:tcW w:w="10615" w:type="dxa"/>
+            <w:gridSpan w:val="3"/>
+            <w:tcBorders>
+              <w:top w:val="nil"/>
+              <w:left w:val="nil"/>
+              <w:bottom w:val="single" w:sz="4" w:space="0" w:color="auto"/>
+              <w:right w:val="nil"/>
+            </w:tcBorders>
+          </w:tcPr>
+          <w:p>
+            <w:r>
+              <w:rPr>
+                <w:b/>
+                <w:bCs/>
+              </w:rPr>
+              <w:t xml:space="preserve">Table 2. </w:t>
+            </w:r>
+            <w:r>
+              <w:t>XBEE 1 Settings</w:t>
             </w:r>
           </w:p>
         </w:tc>
@@ -2007,6 +2296,50 @@
         <w:tc>
           <w:tcPr>
             <w:tcW w:w="1435" w:type="dxa"/>
+            <w:tcBorders>
+              <w:top w:val="single" w:sz="4" w:space="0" w:color="auto"/>
+            </w:tcBorders>
+          </w:tcPr>
+          <w:p>
+            <w:r>
+              <w:t>Parameter</w:t>
+            </w:r>
+          </w:p>
+        </w:tc>
+        <w:tc>
+          <w:tcPr>
+            <w:tcW w:w="1350" w:type="dxa"/>
+            <w:tcBorders>
+              <w:top w:val="single" w:sz="4" w:space="0" w:color="auto"/>
+            </w:tcBorders>
+          </w:tcPr>
+          <w:p>
+            <w:r>
+              <w:t>Value</w:t>
+            </w:r>
+          </w:p>
+        </w:tc>
+        <w:tc>
+          <w:tcPr>
+            <w:tcW w:w="7830" w:type="dxa"/>
+            <w:tcBorders>
+              <w:top w:val="single" w:sz="4" w:space="0" w:color="auto"/>
+            </w:tcBorders>
+          </w:tcPr>
+          <w:p>
+            <w:r>
+              <w:t>Notes</w:t>
+            </w:r>
+          </w:p>
+        </w:tc>
+      </w:tr>
+      <w:tr>
+        <w:trPr>
+          <w:trHeight w:val="363"/>
+        </w:trPr>
+        <w:tc>
+          <w:tcPr>
+            <w:tcW w:w="1435" w:type="dxa"/>
           </w:tcPr>
           <w:p>
             <w:r>
@@ -2141,7 +2474,6 @@
         </w:tc>
       </w:tr>
     </w:tbl>
-    <w:p/>
     <w:p>
       <w:pPr>
         <w:rPr>
@@ -2150,22 +2482,6 @@
           <w:u w:val="single"/>
         </w:rPr>
       </w:pPr>
-      <w:r>
-        <w:rPr>
-          <w:b/>
-          <w:bCs/>
-          <w:u w:val="single"/>
-        </w:rPr>
-        <w:t xml:space="preserve">XBEE </w:t>
-      </w:r>
-      <w:r>
-        <w:rPr>
-          <w:b/>
-          <w:bCs/>
-          <w:u w:val="single"/>
-        </w:rPr>
-        <w:t>2</w:t>
-      </w:r>
     </w:p>
     <w:tbl>
       <w:tblPr>
@@ -2184,31 +2500,25 @@
         </w:trPr>
         <w:tc>
           <w:tcPr>
-            <w:tcW w:w="1435" w:type="dxa"/>
-          </w:tcPr>
-          <w:p>
-            <w:r>
-              <w:t>Parameter</w:t>
-            </w:r>
-          </w:p>
-        </w:tc>
-        <w:tc>
-          <w:tcPr>
-            <w:tcW w:w="1350" w:type="dxa"/>
-          </w:tcPr>
-          <w:p>
-            <w:r>
-              <w:t>Value</w:t>
-            </w:r>
-          </w:p>
-        </w:tc>
-        <w:tc>
-          <w:tcPr>
-            <w:tcW w:w="7830" w:type="dxa"/>
-          </w:tcPr>
-          <w:p>
-            <w:r>
-              <w:t>Notes</w:t>
+            <w:tcW w:w="10615" w:type="dxa"/>
+            <w:gridSpan w:val="3"/>
+            <w:tcBorders>
+              <w:top w:val="nil"/>
+              <w:left w:val="nil"/>
+              <w:bottom w:val="single" w:sz="4" w:space="0" w:color="auto"/>
+              <w:right w:val="nil"/>
+            </w:tcBorders>
+          </w:tcPr>
+          <w:p>
+            <w:r>
+              <w:rPr>
+                <w:b/>
+                <w:bCs/>
+              </w:rPr>
+              <w:t xml:space="preserve">Table 3. </w:t>
+            </w:r>
+            <w:r>
+              <w:t>XBEE 2 Settings</w:t>
             </w:r>
           </w:p>
         </w:tc>
@@ -2220,6 +2530,50 @@
         <w:tc>
           <w:tcPr>
             <w:tcW w:w="1435" w:type="dxa"/>
+            <w:tcBorders>
+              <w:top w:val="single" w:sz="4" w:space="0" w:color="auto"/>
+            </w:tcBorders>
+          </w:tcPr>
+          <w:p>
+            <w:r>
+              <w:t>Parameter</w:t>
+            </w:r>
+          </w:p>
+        </w:tc>
+        <w:tc>
+          <w:tcPr>
+            <w:tcW w:w="1350" w:type="dxa"/>
+            <w:tcBorders>
+              <w:top w:val="single" w:sz="4" w:space="0" w:color="auto"/>
+            </w:tcBorders>
+          </w:tcPr>
+          <w:p>
+            <w:r>
+              <w:t>Value</w:t>
+            </w:r>
+          </w:p>
+        </w:tc>
+        <w:tc>
+          <w:tcPr>
+            <w:tcW w:w="7830" w:type="dxa"/>
+            <w:tcBorders>
+              <w:top w:val="single" w:sz="4" w:space="0" w:color="auto"/>
+            </w:tcBorders>
+          </w:tcPr>
+          <w:p>
+            <w:r>
+              <w:t>Notes</w:t>
+            </w:r>
+          </w:p>
+        </w:tc>
+      </w:tr>
+      <w:tr>
+        <w:trPr>
+          <w:trHeight w:val="363"/>
+        </w:trPr>
+        <w:tc>
+          <w:tcPr>
+            <w:tcW w:w="1435" w:type="dxa"/>
           </w:tcPr>
           <w:p>
             <w:r>
@@ -2363,41 +2717,969 @@
     <w:p/>
     <w:p>
       <w:pPr>
-        <w:jc w:val="center"/>
-      </w:pPr>
+        <w:pStyle w:val="Heading3"/>
+      </w:pPr>
+      <w:bookmarkStart w:id="18" w:name="_Toc87011296"/>
+      <w:r>
+        <w:t xml:space="preserve">2.3.4 XBEE </w:t>
+      </w:r>
+      <w:r>
+        <w:t>Pro S3B</w:t>
+      </w:r>
+      <w:r>
+        <w:t xml:space="preserve"> Firmware and Settings</w:t>
+      </w:r>
+      <w:bookmarkEnd w:id="18"/>
     </w:p>
     <w:p>
-      <w:pPr>
-        <w:pStyle w:val="Heading1"/>
-      </w:pPr>
-      <w:bookmarkStart w:id="16" w:name="_Toc84369204"/>
-      <w:r>
-        <w:lastRenderedPageBreak/>
-        <w:t xml:space="preserve">3.0 </w:t>
-      </w:r>
-      <w:r>
-        <w:t>Testing</w:t>
-      </w:r>
-      <w:bookmarkEnd w:id="16"/>
+      <w:r>
+        <w:t>Unlike the XBEE 3 Pro, the XBEE Pro S3B should come with the correct firmware, however the settings will need to be changed so that they can communicate with each other.</w:t>
+      </w:r>
     </w:p>
+    <w:p/>
+    <w:tbl>
+      <w:tblPr>
+        <w:tblStyle w:val="TableGrid"/>
+        <w:tblW w:w="0" w:type="auto"/>
+        <w:tblLook w:val="04A0" w:firstRow="1" w:lastRow="0" w:firstColumn="1" w:lastColumn="0" w:noHBand="0" w:noVBand="1"/>
+      </w:tblPr>
+      <w:tblGrid>
+        <w:gridCol w:w="1435"/>
+        <w:gridCol w:w="1350"/>
+        <w:gridCol w:w="7830"/>
+      </w:tblGrid>
+      <w:tr>
+        <w:trPr>
+          <w:trHeight w:val="363"/>
+        </w:trPr>
+        <w:tc>
+          <w:tcPr>
+            <w:tcW w:w="10615" w:type="dxa"/>
+            <w:gridSpan w:val="3"/>
+            <w:tcBorders>
+              <w:top w:val="nil"/>
+              <w:left w:val="nil"/>
+              <w:bottom w:val="single" w:sz="4" w:space="0" w:color="auto"/>
+              <w:right w:val="nil"/>
+            </w:tcBorders>
+          </w:tcPr>
+          <w:p>
+            <w:r>
+              <w:rPr>
+                <w:b/>
+                <w:bCs/>
+              </w:rPr>
+              <w:t xml:space="preserve">Table </w:t>
+            </w:r>
+            <w:r>
+              <w:rPr>
+                <w:b/>
+                <w:bCs/>
+              </w:rPr>
+              <w:t>4</w:t>
+            </w:r>
+            <w:r>
+              <w:rPr>
+                <w:b/>
+                <w:bCs/>
+              </w:rPr>
+              <w:t xml:space="preserve">. </w:t>
+            </w:r>
+            <w:r>
+              <w:t>XBEE 1 Settings</w:t>
+            </w:r>
+          </w:p>
+        </w:tc>
+      </w:tr>
+      <w:tr>
+        <w:trPr>
+          <w:trHeight w:val="363"/>
+        </w:trPr>
+        <w:tc>
+          <w:tcPr>
+            <w:tcW w:w="1435" w:type="dxa"/>
+            <w:tcBorders>
+              <w:top w:val="single" w:sz="4" w:space="0" w:color="auto"/>
+            </w:tcBorders>
+          </w:tcPr>
+          <w:p>
+            <w:r>
+              <w:t>Parameter</w:t>
+            </w:r>
+          </w:p>
+        </w:tc>
+        <w:tc>
+          <w:tcPr>
+            <w:tcW w:w="1350" w:type="dxa"/>
+            <w:tcBorders>
+              <w:top w:val="single" w:sz="4" w:space="0" w:color="auto"/>
+            </w:tcBorders>
+          </w:tcPr>
+          <w:p>
+            <w:r>
+              <w:t>Value</w:t>
+            </w:r>
+          </w:p>
+        </w:tc>
+        <w:tc>
+          <w:tcPr>
+            <w:tcW w:w="7830" w:type="dxa"/>
+            <w:tcBorders>
+              <w:top w:val="single" w:sz="4" w:space="0" w:color="auto"/>
+            </w:tcBorders>
+          </w:tcPr>
+          <w:p>
+            <w:r>
+              <w:t>Notes</w:t>
+            </w:r>
+          </w:p>
+        </w:tc>
+      </w:tr>
+      <w:tr>
+        <w:trPr>
+          <w:trHeight w:val="363"/>
+        </w:trPr>
+        <w:tc>
+          <w:tcPr>
+            <w:tcW w:w="1435" w:type="dxa"/>
+          </w:tcPr>
+          <w:p>
+            <w:r>
+              <w:t>ID</w:t>
+            </w:r>
+          </w:p>
+        </w:tc>
+        <w:tc>
+          <w:tcPr>
+            <w:tcW w:w="1350" w:type="dxa"/>
+          </w:tcPr>
+          <w:p>
+            <w:r>
+              <w:t>1998</w:t>
+            </w:r>
+          </w:p>
+        </w:tc>
+        <w:tc>
+          <w:tcPr>
+            <w:tcW w:w="7830" w:type="dxa"/>
+          </w:tcPr>
+          <w:p>
+            <w:r>
+              <w:t>This tells the XBEE what network to communicate on. This number must be the same for all XBEE’s that want to communicate with each other. 1998 is an arbitrary value that we have chosen as the standard for our team.</w:t>
+            </w:r>
+          </w:p>
+        </w:tc>
+      </w:tr>
+      <w:tr>
+        <w:trPr>
+          <w:trHeight w:val="382"/>
+        </w:trPr>
+        <w:tc>
+          <w:tcPr>
+            <w:tcW w:w="1435" w:type="dxa"/>
+          </w:tcPr>
+          <w:p>
+            <w:r>
+              <w:t>DH</w:t>
+            </w:r>
+          </w:p>
+        </w:tc>
+        <w:tc>
+          <w:tcPr>
+            <w:tcW w:w="1350" w:type="dxa"/>
+          </w:tcPr>
+          <w:p>
+            <w:r>
+              <w:t>13A200</w:t>
+            </w:r>
+          </w:p>
+        </w:tc>
+        <w:tc>
+          <w:tcPr>
+            <w:tcW w:w="7830" w:type="dxa"/>
+          </w:tcPr>
+          <w:p>
+            <w:r>
+              <w:t>This should match the serial number high (SH) of the XBEE that this device wants to communicate with. All XBEE Pro S3B devices should have the same SH so this number should be the same on all of them.</w:t>
+            </w:r>
+          </w:p>
+        </w:tc>
+      </w:tr>
+      <w:tr>
+        <w:trPr>
+          <w:trHeight w:val="344"/>
+        </w:trPr>
+        <w:tc>
+          <w:tcPr>
+            <w:tcW w:w="1435" w:type="dxa"/>
+          </w:tcPr>
+          <w:p>
+            <w:r>
+              <w:lastRenderedPageBreak/>
+              <w:t>DL</w:t>
+            </w:r>
+          </w:p>
+        </w:tc>
+        <w:tc>
+          <w:tcPr>
+            <w:tcW w:w="1350" w:type="dxa"/>
+          </w:tcPr>
+          <w:p>
+            <w:r>
+              <w:t>xxxxxxxx</w:t>
+            </w:r>
+          </w:p>
+        </w:tc>
+        <w:tc>
+          <w:tcPr>
+            <w:tcW w:w="7830" w:type="dxa"/>
+          </w:tcPr>
+          <w:p>
+            <w:r>
+              <w:t xml:space="preserve">This should match the serial number </w:t>
+            </w:r>
+            <w:r>
+              <w:t>low</w:t>
+            </w:r>
+            <w:r>
+              <w:t xml:space="preserve"> (S</w:t>
+            </w:r>
+            <w:r>
+              <w:t>L</w:t>
+            </w:r>
+            <w:r>
+              <w:t xml:space="preserve">) of the XBEE that this device wants to communicate with. All XBEE Pro S3B devices should have </w:t>
+            </w:r>
+            <w:r>
+              <w:t>a different</w:t>
+            </w:r>
+            <w:r>
+              <w:t xml:space="preserve"> S</w:t>
+            </w:r>
+            <w:r>
+              <w:t>L</w:t>
+            </w:r>
+            <w:r>
+              <w:t xml:space="preserve"> so this number should be </w:t>
+            </w:r>
+            <w:r>
+              <w:t>unique for</w:t>
+            </w:r>
+            <w:r>
+              <w:t xml:space="preserve"> all of them.</w:t>
+            </w:r>
+          </w:p>
+        </w:tc>
+      </w:tr>
+      <w:tr>
+        <w:trPr>
+          <w:trHeight w:val="344"/>
+        </w:trPr>
+        <w:tc>
+          <w:tcPr>
+            <w:tcW w:w="1435" w:type="dxa"/>
+          </w:tcPr>
+          <w:p>
+            <w:r>
+              <w:t>BD</w:t>
+            </w:r>
+          </w:p>
+        </w:tc>
+        <w:tc>
+          <w:tcPr>
+            <w:tcW w:w="1350" w:type="dxa"/>
+          </w:tcPr>
+          <w:p>
+            <w:r>
+              <w:t>115200</w:t>
+            </w:r>
+          </w:p>
+        </w:tc>
+        <w:tc>
+          <w:tcPr>
+            <w:tcW w:w="7830" w:type="dxa"/>
+          </w:tcPr>
+          <w:p>
+            <w:r>
+              <w:t>This sets the baud rate for the XBEE.</w:t>
+            </w:r>
+          </w:p>
+        </w:tc>
+      </w:tr>
+    </w:tbl>
+    <w:p>
+      <w:pPr>
+        <w:rPr>
+          <w:b/>
+          <w:bCs/>
+          <w:u w:val="single"/>
+        </w:rPr>
+      </w:pPr>
+    </w:p>
+    <w:tbl>
+      <w:tblPr>
+        <w:tblStyle w:val="TableGrid"/>
+        <w:tblW w:w="0" w:type="auto"/>
+        <w:tblLook w:val="04A0" w:firstRow="1" w:lastRow="0" w:firstColumn="1" w:lastColumn="0" w:noHBand="0" w:noVBand="1"/>
+      </w:tblPr>
+      <w:tblGrid>
+        <w:gridCol w:w="1435"/>
+        <w:gridCol w:w="1350"/>
+        <w:gridCol w:w="7830"/>
+      </w:tblGrid>
+      <w:tr>
+        <w:trPr>
+          <w:trHeight w:val="363"/>
+        </w:trPr>
+        <w:tc>
+          <w:tcPr>
+            <w:tcW w:w="10615" w:type="dxa"/>
+            <w:gridSpan w:val="3"/>
+            <w:tcBorders>
+              <w:top w:val="nil"/>
+              <w:left w:val="nil"/>
+              <w:bottom w:val="single" w:sz="4" w:space="0" w:color="auto"/>
+              <w:right w:val="nil"/>
+            </w:tcBorders>
+          </w:tcPr>
+          <w:p>
+            <w:r>
+              <w:rPr>
+                <w:b/>
+                <w:bCs/>
+              </w:rPr>
+              <w:t xml:space="preserve">Table </w:t>
+            </w:r>
+            <w:r>
+              <w:rPr>
+                <w:b/>
+                <w:bCs/>
+              </w:rPr>
+              <w:t>5</w:t>
+            </w:r>
+            <w:r>
+              <w:rPr>
+                <w:b/>
+                <w:bCs/>
+              </w:rPr>
+              <w:t xml:space="preserve">. </w:t>
+            </w:r>
+            <w:r>
+              <w:t>XBEE 2 Settings</w:t>
+            </w:r>
+          </w:p>
+        </w:tc>
+      </w:tr>
+      <w:tr>
+        <w:trPr>
+          <w:trHeight w:val="363"/>
+        </w:trPr>
+        <w:tc>
+          <w:tcPr>
+            <w:tcW w:w="1435" w:type="dxa"/>
+            <w:tcBorders>
+              <w:top w:val="single" w:sz="4" w:space="0" w:color="auto"/>
+            </w:tcBorders>
+          </w:tcPr>
+          <w:p>
+            <w:r>
+              <w:t>Parameter</w:t>
+            </w:r>
+          </w:p>
+        </w:tc>
+        <w:tc>
+          <w:tcPr>
+            <w:tcW w:w="1350" w:type="dxa"/>
+            <w:tcBorders>
+              <w:top w:val="single" w:sz="4" w:space="0" w:color="auto"/>
+            </w:tcBorders>
+          </w:tcPr>
+          <w:p>
+            <w:r>
+              <w:t>Value</w:t>
+            </w:r>
+          </w:p>
+        </w:tc>
+        <w:tc>
+          <w:tcPr>
+            <w:tcW w:w="7830" w:type="dxa"/>
+            <w:tcBorders>
+              <w:top w:val="single" w:sz="4" w:space="0" w:color="auto"/>
+            </w:tcBorders>
+          </w:tcPr>
+          <w:p>
+            <w:r>
+              <w:t>Notes</w:t>
+            </w:r>
+          </w:p>
+        </w:tc>
+      </w:tr>
+      <w:tr>
+        <w:trPr>
+          <w:trHeight w:val="363"/>
+        </w:trPr>
+        <w:tc>
+          <w:tcPr>
+            <w:tcW w:w="1435" w:type="dxa"/>
+          </w:tcPr>
+          <w:p>
+            <w:r>
+              <w:t>ID</w:t>
+            </w:r>
+          </w:p>
+        </w:tc>
+        <w:tc>
+          <w:tcPr>
+            <w:tcW w:w="1350" w:type="dxa"/>
+          </w:tcPr>
+          <w:p>
+            <w:r>
+              <w:t>1998</w:t>
+            </w:r>
+          </w:p>
+        </w:tc>
+        <w:tc>
+          <w:tcPr>
+            <w:tcW w:w="7830" w:type="dxa"/>
+          </w:tcPr>
+          <w:p>
+            <w:r>
+              <w:t>This tells the XBEE what network to communicate on. This number must be the same for all XBEE’s that want to communicate with each other. 1998 is an arbitrary value that we have chosen as the standard for our team.</w:t>
+            </w:r>
+          </w:p>
+        </w:tc>
+      </w:tr>
+      <w:tr>
+        <w:trPr>
+          <w:trHeight w:val="382"/>
+        </w:trPr>
+        <w:tc>
+          <w:tcPr>
+            <w:tcW w:w="1435" w:type="dxa"/>
+          </w:tcPr>
+          <w:p>
+            <w:r>
+              <w:t>DH</w:t>
+            </w:r>
+          </w:p>
+        </w:tc>
+        <w:tc>
+          <w:tcPr>
+            <w:tcW w:w="1350" w:type="dxa"/>
+          </w:tcPr>
+          <w:p>
+            <w:r>
+              <w:t>13A200</w:t>
+            </w:r>
+          </w:p>
+        </w:tc>
+        <w:tc>
+          <w:tcPr>
+            <w:tcW w:w="7830" w:type="dxa"/>
+          </w:tcPr>
+          <w:p>
+            <w:r>
+              <w:t>This should match the serial number high (SH) of the XBEE that this device wants to communicate with. All XBEE Pro S3B devices should have the same SH so this number should be the same on all of them.</w:t>
+            </w:r>
+          </w:p>
+        </w:tc>
+      </w:tr>
+      <w:tr>
+        <w:trPr>
+          <w:trHeight w:val="344"/>
+        </w:trPr>
+        <w:tc>
+          <w:tcPr>
+            <w:tcW w:w="1435" w:type="dxa"/>
+          </w:tcPr>
+          <w:p>
+            <w:r>
+              <w:t>DL</w:t>
+            </w:r>
+          </w:p>
+        </w:tc>
+        <w:tc>
+          <w:tcPr>
+            <w:tcW w:w="1350" w:type="dxa"/>
+          </w:tcPr>
+          <w:p>
+            <w:r>
+              <w:t>xxxxxxxx</w:t>
+            </w:r>
+          </w:p>
+        </w:tc>
+        <w:tc>
+          <w:tcPr>
+            <w:tcW w:w="7830" w:type="dxa"/>
+          </w:tcPr>
+          <w:p>
+            <w:r>
+              <w:t>This should match the serial number low (SL) of the XBEE that this device wants to communicate with. All XBEE Pro S3B devices should have a different SL so this number should be unique for all of them.</w:t>
+            </w:r>
+          </w:p>
+        </w:tc>
+      </w:tr>
+      <w:tr>
+        <w:trPr>
+          <w:trHeight w:val="344"/>
+        </w:trPr>
+        <w:tc>
+          <w:tcPr>
+            <w:tcW w:w="1435" w:type="dxa"/>
+          </w:tcPr>
+          <w:p>
+            <w:r>
+              <w:t>BD</w:t>
+            </w:r>
+          </w:p>
+        </w:tc>
+        <w:tc>
+          <w:tcPr>
+            <w:tcW w:w="1350" w:type="dxa"/>
+          </w:tcPr>
+          <w:p>
+            <w:r>
+              <w:t>115200</w:t>
+            </w:r>
+          </w:p>
+        </w:tc>
+        <w:tc>
+          <w:tcPr>
+            <w:tcW w:w="7830" w:type="dxa"/>
+          </w:tcPr>
+          <w:p>
+            <w:r>
+              <w:t>This sets the baud rate for the XBEE.</w:t>
+            </w:r>
+          </w:p>
+        </w:tc>
+      </w:tr>
+    </w:tbl>
     <w:p/>
     <w:p/>
     <w:p>
       <w:pPr>
-        <w:pStyle w:val="Heading1"/>
-      </w:pPr>
-      <w:bookmarkStart w:id="17" w:name="_Toc84369205"/>
-      <w:r>
-        <w:lastRenderedPageBreak/>
-        <w:t>4</w:t>
-      </w:r>
-      <w:r>
-        <w:t>.0 Revision History</w:t>
-      </w:r>
-      <w:bookmarkEnd w:id="17"/>
+        <w:jc w:val="center"/>
+      </w:pPr>
     </w:p>
     <w:p>
       <w:pPr>
+        <w:pStyle w:val="Heading1"/>
+      </w:pPr>
+      <w:bookmarkStart w:id="19" w:name="_Toc87011297"/>
+      <w:r>
+        <w:lastRenderedPageBreak/>
+        <w:t xml:space="preserve">3.0 </w:t>
+      </w:r>
+      <w:r>
+        <w:t>Testing</w:t>
+      </w:r>
+      <w:bookmarkEnd w:id="19"/>
+    </w:p>
+    <w:p>
+      <w:pPr>
+        <w:pStyle w:val="Heading2"/>
+      </w:pPr>
+      <w:r>
+        <w:t>3.1 Testing with XCTU</w:t>
+      </w:r>
+    </w:p>
+    <w:p/>
+    <w:p>
+      <w:pPr>
+        <w:pStyle w:val="Heading2"/>
+      </w:pPr>
+      <w:r>
+        <w:t>3.2 Wireless Comms Chatter</w:t>
+      </w:r>
+    </w:p>
+    <w:p/>
+    <w:p>
+      <w:pPr>
+        <w:pStyle w:val="Heading2"/>
+      </w:pPr>
+      <w:r>
+        <w:t>3.3 Ping / Latency Test</w:t>
+      </w:r>
+    </w:p>
+    <w:p>
+      <w:r>
+        <w:br w:type="page"/>
+      </w:r>
+    </w:p>
+    <w:p>
+      <w:pPr>
+        <w:pStyle w:val="Heading1"/>
+      </w:pPr>
+      <w:bookmarkStart w:id="20" w:name="_Toc87011298"/>
+      <w:r>
+        <w:lastRenderedPageBreak/>
+        <w:t>4.0 Recommended Parts</w:t>
+      </w:r>
+      <w:bookmarkEnd w:id="20"/>
+    </w:p>
+    <w:tbl>
+      <w:tblPr>
+        <w:tblStyle w:val="TableGrid"/>
+        <w:tblW w:w="10790" w:type="dxa"/>
+        <w:tblLayout w:type="fixed"/>
+        <w:tblLook w:val="04A0" w:firstRow="1" w:lastRow="0" w:firstColumn="1" w:lastColumn="0" w:noHBand="0" w:noVBand="1"/>
+      </w:tblPr>
+      <w:tblGrid>
+        <w:gridCol w:w="3865"/>
+        <w:gridCol w:w="5580"/>
+        <w:gridCol w:w="1345"/>
+      </w:tblGrid>
+      <w:tr>
+        <w:tc>
+          <w:tcPr>
+            <w:tcW w:w="3865" w:type="dxa"/>
+            <w:noWrap/>
+          </w:tcPr>
+          <w:p>
+            <w:r>
+              <w:t>Part Description</w:t>
+            </w:r>
+          </w:p>
+        </w:tc>
+        <w:tc>
+          <w:tcPr>
+            <w:tcW w:w="5580" w:type="dxa"/>
+            <w:noWrap/>
+          </w:tcPr>
+          <w:p>
+            <w:r>
+              <w:t>Link</w:t>
+            </w:r>
+          </w:p>
+        </w:tc>
+        <w:tc>
+          <w:tcPr>
+            <w:tcW w:w="1345" w:type="dxa"/>
+            <w:noWrap/>
+          </w:tcPr>
+          <w:p>
+            <w:r>
+              <w:t>Cost</w:t>
+            </w:r>
+          </w:p>
+        </w:tc>
+      </w:tr>
+      <w:tr>
+        <w:tc>
+          <w:tcPr>
+            <w:tcW w:w="3865" w:type="dxa"/>
+            <w:noWrap/>
+          </w:tcPr>
+          <w:p>
+            <w:r>
+              <w:t>XBEE 3 Pro</w:t>
+            </w:r>
+          </w:p>
+        </w:tc>
+        <w:tc>
+          <w:tcPr>
+            <w:tcW w:w="5580" w:type="dxa"/>
+            <w:noWrap/>
+          </w:tcPr>
+          <w:p>
+            <w:hyperlink r:id="rId23" w:history="1">
+              <w:r>
+                <w:rPr>
+                  <w:rStyle w:val="Hyperlink"/>
+                </w:rPr>
+                <w:t>https://www.sparkfun.com/products/15131</w:t>
+              </w:r>
+            </w:hyperlink>
+            <w:r>
+              <w:t xml:space="preserve"> </w:t>
+            </w:r>
+          </w:p>
+        </w:tc>
+        <w:tc>
+          <w:tcPr>
+            <w:tcW w:w="1345" w:type="dxa"/>
+            <w:noWrap/>
+          </w:tcPr>
+          <w:p>
+            <w:r>
+              <w:t>$28.95</w:t>
+            </w:r>
+          </w:p>
+        </w:tc>
+      </w:tr>
+      <w:tr>
+        <w:tc>
+          <w:tcPr>
+            <w:tcW w:w="3865" w:type="dxa"/>
+            <w:noWrap/>
+          </w:tcPr>
+          <w:p>
+            <w:r>
+              <w:t>XBEE Pro S3B</w:t>
+            </w:r>
+          </w:p>
+        </w:tc>
+        <w:tc>
+          <w:tcPr>
+            <w:tcW w:w="5580" w:type="dxa"/>
+            <w:noWrap/>
+          </w:tcPr>
+          <w:p>
+            <w:hyperlink r:id="rId24" w:history="1">
+              <w:r>
+                <w:rPr>
+                  <w:rStyle w:val="Hyperlink"/>
+                </w:rPr>
+                <w:t>https://www.digikey.com/en/products/detail/digi/XBP9B-DMST-002/3594157?WT.z_cid=ref_neda_dkc_buynow_digiintl&amp;utm_source=ecia&amp;utm_medium=aggregator&amp;utm_campaign=digiintl</w:t>
+              </w:r>
+            </w:hyperlink>
+            <w:r>
+              <w:t xml:space="preserve"> </w:t>
+            </w:r>
+          </w:p>
+        </w:tc>
+        <w:tc>
+          <w:tcPr>
+            <w:tcW w:w="1345" w:type="dxa"/>
+            <w:noWrap/>
+          </w:tcPr>
+          <w:p>
+            <w:r>
+              <w:t>$51.30</w:t>
+            </w:r>
+          </w:p>
+        </w:tc>
+      </w:tr>
+      <w:tr>
+        <w:tc>
+          <w:tcPr>
+            <w:tcW w:w="3865" w:type="dxa"/>
+            <w:noWrap/>
+          </w:tcPr>
+          <w:p>
+            <w:r>
+              <w:t>10 pos XBEE female headers</w:t>
+            </w:r>
+          </w:p>
+        </w:tc>
+        <w:tc>
+          <w:tcPr>
+            <w:tcW w:w="5580" w:type="dxa"/>
+            <w:noWrap/>
+          </w:tcPr>
+          <w:p>
+            <w:hyperlink r:id="rId25" w:history="1">
+              <w:r>
+                <w:rPr>
+                  <w:rStyle w:val="Hyperlink"/>
+                </w:rPr>
+                <w:t>https://www.digikey.com/en/products/detail/sullins-connector-solutions/NPPN101BFCN-RC/804812</w:t>
+              </w:r>
+            </w:hyperlink>
+            <w:r>
+              <w:t xml:space="preserve"> </w:t>
+            </w:r>
+          </w:p>
+        </w:tc>
+        <w:tc>
+          <w:tcPr>
+            <w:tcW w:w="1345" w:type="dxa"/>
+            <w:noWrap/>
+          </w:tcPr>
+          <w:p>
+            <w:r>
+              <w:t>$0.98</w:t>
+            </w:r>
+          </w:p>
+        </w:tc>
+      </w:tr>
+      <w:tr>
+        <w:tc>
+          <w:tcPr>
+            <w:tcW w:w="3865" w:type="dxa"/>
+            <w:noWrap/>
+          </w:tcPr>
+          <w:p>
+            <w:r>
+              <w:t>XBEE Explorer</w:t>
+            </w:r>
+            <w:r>
+              <w:t xml:space="preserve"> (for programming)</w:t>
+            </w:r>
+          </w:p>
+        </w:tc>
+        <w:tc>
+          <w:tcPr>
+            <w:tcW w:w="5580" w:type="dxa"/>
+            <w:noWrap/>
+          </w:tcPr>
+          <w:p>
+            <w:hyperlink r:id="rId26" w:history="1">
+              <w:r>
+                <w:rPr>
+                  <w:rStyle w:val="Hyperlink"/>
+                </w:rPr>
+                <w:t>https://www.sparkfun.com/products/11812?_ga=2.31523646.1807256704.1633483130-1997756260.1628974791</w:t>
+              </w:r>
+            </w:hyperlink>
+            <w:r>
+              <w:t xml:space="preserve"> </w:t>
+            </w:r>
+          </w:p>
+        </w:tc>
+        <w:tc>
+          <w:tcPr>
+            <w:tcW w:w="1345" w:type="dxa"/>
+            <w:noWrap/>
+          </w:tcPr>
+          <w:p>
+            <w:r>
+              <w:t>$25.95</w:t>
+            </w:r>
+          </w:p>
+        </w:tc>
+      </w:tr>
+      <w:tr>
+        <w:tc>
+          <w:tcPr>
+            <w:tcW w:w="3865" w:type="dxa"/>
+            <w:noWrap/>
+          </w:tcPr>
+          <w:p>
+            <w:r>
+              <w:t>XBEE Breakout Board</w:t>
+            </w:r>
+          </w:p>
+        </w:tc>
+        <w:tc>
+          <w:tcPr>
+            <w:tcW w:w="5580" w:type="dxa"/>
+            <w:noWrap/>
+          </w:tcPr>
+          <w:p>
+            <w:hyperlink r:id="rId27" w:history="1">
+              <w:r>
+                <w:rPr>
+                  <w:rStyle w:val="Hyperlink"/>
+                </w:rPr>
+                <w:t>https://www.sparkfun.com/products/8276</w:t>
+              </w:r>
+            </w:hyperlink>
+            <w:r>
+              <w:t xml:space="preserve"> </w:t>
+            </w:r>
+          </w:p>
+        </w:tc>
+        <w:tc>
+          <w:tcPr>
+            <w:tcW w:w="1345" w:type="dxa"/>
+            <w:noWrap/>
+          </w:tcPr>
+          <w:p>
+            <w:r>
+              <w:t>$2.95</w:t>
+            </w:r>
+          </w:p>
+        </w:tc>
+      </w:tr>
+      <w:tr>
+        <w:tc>
+          <w:tcPr>
+            <w:tcW w:w="3865" w:type="dxa"/>
+            <w:noWrap/>
+          </w:tcPr>
+          <w:p>
+            <w:r>
+              <w:t>Antenna Extension Wire</w:t>
+            </w:r>
+          </w:p>
+        </w:tc>
+        <w:tc>
+          <w:tcPr>
+            <w:tcW w:w="5580" w:type="dxa"/>
+            <w:noWrap/>
+          </w:tcPr>
+          <w:p>
+            <w:hyperlink r:id="rId28" w:history="1">
+              <w:r>
+                <w:rPr>
+                  <w:rStyle w:val="Hyperlink"/>
+                </w:rPr>
+                <w:t>https://www.amazon.com/Nisaea-Extension-Connecting-Extender-Equipment/dp/B07FZZS55F/ref=sr_1_1_sspa?gclid=Cj0KCQjwjOrtBRCcARIsAEq4rW4JC4wVKCsRs-09NLoCoQTOHUcMIC7AiQ2UsJ7xYFBj9IRwFUftkb8aAu-YEALw_wcB&amp;hvadid=174224730184&amp;hvdev=c&amp;hvlocphy=9010932&amp;hvnetw=g&amp;hvpos=1t3&amp;hvqmt=e&amp;hvrand=4207401236651672309&amp;hvtargid=kwd-5269083698&amp;hydadcr=19133_9441234&amp;keywords=rp-sma+extension+cable&amp;qid=1572567489&amp;sr=8-1-spons&amp;psc=1&amp;spLa=ZW5jcnlwdGVkUXVhbGlmaWVyPUExTk9GUDA5NjFWTjNXJmVuY3J5cHRlZElkPUEwMTg0NjA0WEJITVBITlczSVRNJmVuY3J5cHRlZEFkSWQ9QTA0ODYyMTgxMk1TNE9LWjBJSDgyJndpZGdldE5hbWU9c3BfYXRmJmFjdGlvbj1jbGlja1JlZGlyZWN0JmRvTm90TG9nQ2xpY2s9dHJ1ZQ==</w:t>
+              </w:r>
+            </w:hyperlink>
+          </w:p>
+        </w:tc>
+        <w:tc>
+          <w:tcPr>
+            <w:tcW w:w="1345" w:type="dxa"/>
+            <w:noWrap/>
+          </w:tcPr>
+          <w:p>
+            <w:r>
+              <w:t>$5.59</w:t>
+            </w:r>
+          </w:p>
+        </w:tc>
+      </w:tr>
+      <w:tr>
+        <w:tc>
+          <w:tcPr>
+            <w:tcW w:w="3865" w:type="dxa"/>
+            <w:noWrap/>
+          </w:tcPr>
+          <w:p>
+            <w:r>
+              <w:t>915 MHz Antenna</w:t>
+            </w:r>
+          </w:p>
+        </w:tc>
+        <w:tc>
+          <w:tcPr>
+            <w:tcW w:w="5580" w:type="dxa"/>
+            <w:noWrap/>
+          </w:tcPr>
+          <w:p>
+            <w:hyperlink r:id="rId29" w:history="1">
+              <w:r>
+                <w:rPr>
+                  <w:rStyle w:val="Hyperlink"/>
+                </w:rPr>
+                <w:t>https://www.amazon.com/dp/B07WC75PNZ/ref=sspa_dk_detail_0?psc=1&amp;pd_rd_i=B07WC75PNZ&amp;pd_rd_w=o0cho&amp;pf_rd_p=887084a2-5c34-4113-a4f8-b7947847c308&amp;pd_rd_wg=bwHJD&amp;pf_rd_r=9904HW42C811R2MREC0W&amp;pd_rd_r=a8da8e88-bcec-4e44-ad89-39f7fda186da&amp;spLa=ZW5jcnlwdGVkUXVhbGlmaWVyPUE3T0lSVk1PRzBPQ1gmZW5jcnlwdGVkSWQ9QTAyNjU1OTMzOVBGVEtIUDNNRUpQJmVuY3J5cHRlZEFkSWQ9QTA4MzkxMjgzUFI4QlpNN1MxNFRPJndpZGdldE5hbWU9c3BfZGV0YWlsJmFjdGlvbj1jbGlja1JlZGlyZWN0JmRvTm90TG9nQ2xpY2s9dHJ1ZQ==</w:t>
+              </w:r>
+            </w:hyperlink>
+          </w:p>
+        </w:tc>
+        <w:tc>
+          <w:tcPr>
+            <w:tcW w:w="1345" w:type="dxa"/>
+            <w:noWrap/>
+          </w:tcPr>
+          <w:p>
+            <w:r>
+              <w:t>$9.99</w:t>
+            </w:r>
+          </w:p>
+        </w:tc>
+      </w:tr>
+    </w:tbl>
+    <w:p>
+      <w:pPr>
+        <w:pStyle w:val="Heading1"/>
+      </w:pPr>
+      <w:bookmarkStart w:id="21" w:name="_Toc87011299"/>
+      <w:r>
+        <w:lastRenderedPageBreak/>
+        <w:t>5</w:t>
+      </w:r>
+      <w:r>
+        <w:t>.0 Revision History</w:t>
+      </w:r>
+      <w:bookmarkEnd w:id="21"/>
+    </w:p>
+    <w:p>
+      <w:pPr>
         <w:pStyle w:val="RevisionHistory"/>
       </w:pPr>
       <w:r>
@@ -2423,12 +3705,23 @@
       </w:r>
       <w:r>
         <w:t>Created the documentation for our wireless communication standards.</w:t>
+      </w:r>
+    </w:p>
+    <w:p>
+      <w:pPr>
+        <w:pStyle w:val="RevisionHistory"/>
+      </w:pPr>
+      <w:r>
+        <w:t>11/05/2021 (Andrew Hellrigel) – Added settings and configuration for the XBEE Pro S3B</w:t>
+      </w:r>
+      <w:r>
+        <w:t>.</w:t>
       </w:r>
     </w:p>
     <w:p/>
     <w:p/>
     <w:sectPr>
-      <w:footerReference w:type="default" r:id="rId21"/>
+      <w:footerReference w:type="default" r:id="rId30"/>
       <w:pgSz w:w="12240" w:h="15840"/>
       <w:pgMar w:top="720" w:right="720" w:bottom="720" w:left="720" w:header="720" w:footer="144" w:gutter="0"/>
       <w:cols w:space="720"/>
@@ -4220,7 +5513,7 @@
   <w:style w:type="paragraph" w:default="1" w:styleId="Normal">
     <w:name w:val="Normal"/>
     <w:qFormat/>
-    <w:rsid w:val="0021532C"/>
+    <w:rsid w:val="0072779E"/>
     <w:rPr>
       <w:sz w:val="24"/>
     </w:rPr>

</xml_diff>